<commit_message>
Taking a break to learn new coding. Skills need some help
</commit_message>
<xml_diff>
--- a/LearningStuff/Erin Learns J Query.docx
+++ b/LearningStuff/Erin Learns J Query.docx
@@ -9,15 +9,7 @@
     </w:p>
     <w:p>
       <w:r>
-        <w:t>$(object).</w:t>
-      </w:r>
-      <w:proofErr w:type="gramStart"/>
-      <w:r>
-        <w:t>Fadeout(</w:t>
-      </w:r>
-      <w:proofErr w:type="gramEnd"/>
-      <w:r>
-        <w:t>time)</w:t>
+        <w:t>$(object).Fadeout(time)</w:t>
       </w:r>
     </w:p>
     <w:p>
@@ -27,15 +19,7 @@
     </w:p>
     <w:p>
       <w:r>
-        <w:t>(</w:t>
-      </w:r>
-      <w:proofErr w:type="gramStart"/>
-      <w:r>
-        <w:t>object</w:t>
-      </w:r>
-      <w:proofErr w:type="gramEnd"/>
-      <w:r>
-        <w:t>)</w:t>
+        <w:t>(object)</w:t>
       </w:r>
       <w:r>
         <w:t>.rea</w:t>
@@ -54,20 +38,33 @@
       </w:r>
     </w:p>
     <w:p>
-      <w:proofErr w:type="spellStart"/>
-      <w:proofErr w:type="gramStart"/>
-      <w:r>
-        <w:t>slideDown</w:t>
-      </w:r>
-      <w:proofErr w:type="spellEnd"/>
-      <w:r>
-        <w:t>()</w:t>
-      </w:r>
-      <w:proofErr w:type="gramEnd"/>
+      <w:r>
+        <w:t>slideDown()</w:t>
+      </w:r>
     </w:p>
     <w:p>
       <w:r>
         <w:t>mouseleave()</w:t>
+      </w:r>
+    </w:p>
+    <w:p>
+      <w:r>
+        <w:t>.hide()</w:t>
+      </w:r>
+    </w:p>
+    <w:p>
+      <w:r>
+        <w:t>**remember to put object in quotes</w:t>
+      </w:r>
+    </w:p>
+    <w:p>
+      <w:r>
+        <w:t>.click is an event handler object.  You can pass multiple inputs when using function to handle events including object.click. This will come in use later</w:t>
+      </w:r>
+    </w:p>
+    <w:p>
+      <w:r>
+        <w:t>:last-child lets you read the last element of a certain type</w:t>
       </w:r>
     </w:p>
     <w:sectPr>

</xml_diff>

<commit_message>
Did some j query today
</commit_message>
<xml_diff>
--- a/LearningStuff/Erin Learns J Query.docx
+++ b/LearningStuff/Erin Learns J Query.docx
@@ -9,7 +9,15 @@
     </w:p>
     <w:p>
       <w:r>
-        <w:t>$(object).Fadeout(time)</w:t>
+        <w:t>$(object).</w:t>
+      </w:r>
+      <w:proofErr w:type="gramStart"/>
+      <w:r>
+        <w:t>Fadeout(</w:t>
+      </w:r>
+      <w:proofErr w:type="gramEnd"/>
+      <w:r>
+        <w:t>time)</w:t>
       </w:r>
     </w:p>
     <w:p>
@@ -19,7 +27,15 @@
     </w:p>
     <w:p>
       <w:r>
-        <w:t>(object)</w:t>
+        <w:t>(</w:t>
+      </w:r>
+      <w:proofErr w:type="gramStart"/>
+      <w:r>
+        <w:t>object</w:t>
+      </w:r>
+      <w:proofErr w:type="gramEnd"/>
+      <w:r>
+        <w:t>)</w:t>
       </w:r>
       <w:r>
         <w:t>.rea</w:t>
@@ -38,19 +54,38 @@
       </w:r>
     </w:p>
     <w:p>
-      <w:r>
-        <w:t>slideDown()</w:t>
-      </w:r>
-    </w:p>
-    <w:p>
-      <w:r>
-        <w:t>mouseleave()</w:t>
-      </w:r>
-    </w:p>
-    <w:p>
-      <w:r>
-        <w:t>.hide()</w:t>
-      </w:r>
+      <w:proofErr w:type="spellStart"/>
+      <w:proofErr w:type="gramStart"/>
+      <w:r>
+        <w:t>slideDown</w:t>
+      </w:r>
+      <w:proofErr w:type="spellEnd"/>
+      <w:r>
+        <w:t>()</w:t>
+      </w:r>
+      <w:proofErr w:type="gramEnd"/>
+    </w:p>
+    <w:p>
+      <w:proofErr w:type="spellStart"/>
+      <w:proofErr w:type="gramStart"/>
+      <w:r>
+        <w:t>mouseleave</w:t>
+      </w:r>
+      <w:proofErr w:type="spellEnd"/>
+      <w:r>
+        <w:t>()</w:t>
+      </w:r>
+      <w:proofErr w:type="gramEnd"/>
+    </w:p>
+    <w:p>
+      <w:r>
+        <w:t>.</w:t>
+      </w:r>
+      <w:proofErr w:type="gramStart"/>
+      <w:r>
+        <w:t>hide()</w:t>
+      </w:r>
+      <w:proofErr w:type="gramEnd"/>
     </w:p>
     <w:p>
       <w:r>
@@ -59,12 +94,30 @@
     </w:p>
     <w:p>
       <w:r>
-        <w:t>.click is an event handler object.  You can pass multiple inputs when using function to handle events including object.click. This will come in use later</w:t>
-      </w:r>
-    </w:p>
-    <w:p>
-      <w:r>
-        <w:t>:last-child lets you read the last element of a certain type</w:t>
+        <w:t xml:space="preserve">.click is an event handler object.  You can pass multiple inputs when using function to handle events including </w:t>
+      </w:r>
+      <w:proofErr w:type="spellStart"/>
+      <w:r>
+        <w:t>object.click</w:t>
+      </w:r>
+      <w:proofErr w:type="spellEnd"/>
+      <w:r>
+        <w:t>. This will come in use later</w:t>
+      </w:r>
+    </w:p>
+    <w:p>
+      <w:proofErr w:type="gramStart"/>
+      <w:r>
+        <w:t>:last</w:t>
+      </w:r>
+      <w:proofErr w:type="gramEnd"/>
+      <w:r>
+        <w:t>-child lets you read the last element of a certain type</w:t>
+      </w:r>
+    </w:p>
+    <w:p>
+      <w:r>
+        <w:t>Use # when using an id</w:t>
       </w:r>
     </w:p>
     <w:sectPr>

</xml_diff>